<commit_message>
Cloud Computing Exam V2.0: geolocations
</commit_message>
<xml_diff>
--- a/Exams/dmerchan/Examen_DarwinMerhan.docx
+++ b/Exams/dmerchan/Examen_DarwinMerhan.docx
@@ -10982,18 +10982,7 @@
           <w:sz w:val="26"/>
           <w:szCs w:val="26"/>
         </w:rPr>
-        <w:t>Colo</w:t>
-      </w:r>
-      <w:bookmarkStart w:id="0" w:name="_GoBack"/>
-      <w:bookmarkEnd w:id="0"/>
-      <w:r>
-        <w:rPr>
-          <w:bCs/>
-          <w:color w:val="000000" w:themeColor="text1"/>
-          <w:sz w:val="26"/>
-          <w:szCs w:val="26"/>
-        </w:rPr>
-        <w:t>que el archivo JPG y el archivo JSON en su copia del repositorio del curso (</w:t>
+        <w:t>Coloque el archivo JPG y el archivo JSON en su copia del repositorio del curso (</w:t>
       </w:r>
       <w:hyperlink r:id="rId50" w:history="1">
         <w:r>
@@ -11219,6 +11208,47 @@
           <w:szCs w:val="26"/>
         </w:rPr>
       </w:pPr>
+      <w:r>
+        <w:rPr>
+          <w:noProof/>
+          <w:lang w:val="es-EC" w:eastAsia="es-EC"/>
+        </w:rPr>
+        <w:drawing>
+          <wp:inline distT="0" distB="0" distL="0" distR="0" wp14:anchorId="05637B18" wp14:editId="2A0AADE2">
+            <wp:extent cx="4697629" cy="1352281"/>
+            <wp:effectExtent l="0" t="0" r="8255" b="635"/>
+            <wp:docPr id="34" name="Imagen 34"/>
+            <wp:cNvGraphicFramePr>
+              <a:graphicFrameLocks xmlns:a="http://schemas.openxmlformats.org/drawingml/2006/main" noChangeAspect="1"/>
+            </wp:cNvGraphicFramePr>
+            <a:graphic xmlns:a="http://schemas.openxmlformats.org/drawingml/2006/main">
+              <a:graphicData uri="http://schemas.openxmlformats.org/drawingml/2006/picture">
+                <pic:pic xmlns:pic="http://schemas.openxmlformats.org/drawingml/2006/picture">
+                  <pic:nvPicPr>
+                    <pic:cNvPr id="1" name=""/>
+                    <pic:cNvPicPr/>
+                  </pic:nvPicPr>
+                  <pic:blipFill>
+                    <a:blip r:embed="rId51"/>
+                    <a:stretch>
+                      <a:fillRect/>
+                    </a:stretch>
+                  </pic:blipFill>
+                  <pic:spPr>
+                    <a:xfrm>
+                      <a:off x="0" y="0"/>
+                      <a:ext cx="4767736" cy="1372462"/>
+                    </a:xfrm>
+                    <a:prstGeom prst="rect">
+                      <a:avLst/>
+                    </a:prstGeom>
+                  </pic:spPr>
+                </pic:pic>
+              </a:graphicData>
+            </a:graphic>
+          </wp:inline>
+        </w:drawing>
+      </w:r>
     </w:p>
     <w:p>
       <w:pPr>
@@ -11237,10 +11267,342 @@
     </w:p>
     <w:p>
       <w:pPr>
+        <w:pStyle w:val="Prrafodelista"/>
+        <w:widowControl/>
+        <w:numPr>
+          <w:ilvl w:val="0"/>
+          <w:numId w:val="26"/>
+        </w:numPr>
+        <w:autoSpaceDE/>
+        <w:autoSpaceDN/>
+        <w:spacing w:after="160" w:line="259" w:lineRule="auto"/>
+        <w:contextualSpacing/>
+        <w:rPr>
+          <w:bCs/>
+          <w:color w:val="000000" w:themeColor="text1"/>
+          <w:sz w:val="26"/>
+          <w:szCs w:val="26"/>
+        </w:rPr>
+      </w:pPr>
+      <w:r>
+        <w:rPr>
+          <w:bCs/>
+          <w:color w:val="000000" w:themeColor="text1"/>
+          <w:sz w:val="26"/>
+          <w:szCs w:val="26"/>
+        </w:rPr>
+        <w:t xml:space="preserve">Haga un </w:t>
+      </w:r>
+      <w:proofErr w:type="spellStart"/>
+      <w:r>
+        <w:rPr>
+          <w:bCs/>
+          <w:color w:val="000000" w:themeColor="text1"/>
+          <w:sz w:val="26"/>
+          <w:szCs w:val="26"/>
+        </w:rPr>
+        <w:t>commit</w:t>
+      </w:r>
+      <w:proofErr w:type="spellEnd"/>
+      <w:r>
+        <w:rPr>
+          <w:bCs/>
+          <w:color w:val="000000" w:themeColor="text1"/>
+          <w:sz w:val="26"/>
+          <w:szCs w:val="26"/>
+        </w:rPr>
+        <w:t xml:space="preserve"> en GitHub</w:t>
+      </w:r>
+    </w:p>
+    <w:p>
+      <w:pPr>
+        <w:pStyle w:val="Prrafodelista"/>
+        <w:widowControl/>
+        <w:numPr>
+          <w:ilvl w:val="1"/>
+          <w:numId w:val="33"/>
+        </w:numPr>
+        <w:autoSpaceDE/>
+        <w:autoSpaceDN/>
+        <w:spacing w:after="160" w:line="259" w:lineRule="auto"/>
+        <w:contextualSpacing/>
+        <w:rPr>
+          <w:bCs/>
+          <w:color w:val="000000" w:themeColor="text1"/>
+          <w:sz w:val="26"/>
+          <w:szCs w:val="26"/>
+        </w:rPr>
+      </w:pPr>
+      <w:r>
+        <w:rPr>
+          <w:bCs/>
+          <w:color w:val="000000" w:themeColor="text1"/>
+          <w:sz w:val="26"/>
+          <w:szCs w:val="26"/>
+        </w:rPr>
+        <w:t xml:space="preserve">$ </w:t>
+      </w:r>
+      <w:proofErr w:type="spellStart"/>
+      <w:r>
+        <w:rPr>
+          <w:bCs/>
+          <w:color w:val="000000" w:themeColor="text1"/>
+          <w:sz w:val="26"/>
+          <w:szCs w:val="26"/>
+        </w:rPr>
+        <w:t>git</w:t>
+      </w:r>
+      <w:proofErr w:type="spellEnd"/>
+      <w:r>
+        <w:rPr>
+          <w:bCs/>
+          <w:color w:val="000000" w:themeColor="text1"/>
+          <w:sz w:val="26"/>
+          <w:szCs w:val="26"/>
+        </w:rPr>
+        <w:t xml:space="preserve"> </w:t>
+      </w:r>
+      <w:proofErr w:type="spellStart"/>
+      <w:r>
+        <w:rPr>
+          <w:bCs/>
+          <w:color w:val="000000" w:themeColor="text1"/>
+          <w:sz w:val="26"/>
+          <w:szCs w:val="26"/>
+        </w:rPr>
+        <w:t>add</w:t>
+      </w:r>
+      <w:proofErr w:type="spellEnd"/>
+      <w:r>
+        <w:rPr>
+          <w:bCs/>
+          <w:color w:val="000000" w:themeColor="text1"/>
+          <w:sz w:val="26"/>
+          <w:szCs w:val="26"/>
+        </w:rPr>
+        <w:t xml:space="preserve"> -A</w:t>
+      </w:r>
+    </w:p>
+    <w:p>
+      <w:pPr>
+        <w:pStyle w:val="Prrafodelista"/>
+        <w:widowControl/>
+        <w:numPr>
+          <w:ilvl w:val="1"/>
+          <w:numId w:val="33"/>
+        </w:numPr>
+        <w:autoSpaceDE/>
+        <w:autoSpaceDN/>
+        <w:spacing w:after="160" w:line="259" w:lineRule="auto"/>
+        <w:contextualSpacing/>
+        <w:rPr>
+          <w:bCs/>
+          <w:color w:val="000000" w:themeColor="text1"/>
+          <w:sz w:val="26"/>
+          <w:szCs w:val="26"/>
+          <w:lang w:val="en-US"/>
+        </w:rPr>
+      </w:pPr>
+      <w:r>
+        <w:rPr>
+          <w:bCs/>
+          <w:color w:val="000000" w:themeColor="text1"/>
+          <w:sz w:val="26"/>
+          <w:szCs w:val="26"/>
+          <w:lang w:val="en-US"/>
+        </w:rPr>
+        <w:t xml:space="preserve">$ </w:t>
+      </w:r>
+      <w:proofErr w:type="spellStart"/>
+      <w:r>
+        <w:rPr>
+          <w:bCs/>
+          <w:color w:val="000000" w:themeColor="text1"/>
+          <w:sz w:val="26"/>
+          <w:szCs w:val="26"/>
+          <w:lang w:val="en-US"/>
+        </w:rPr>
+        <w:t>git</w:t>
+      </w:r>
+      <w:proofErr w:type="spellEnd"/>
+      <w:r>
+        <w:rPr>
+          <w:bCs/>
+          <w:color w:val="000000" w:themeColor="text1"/>
+          <w:sz w:val="26"/>
+          <w:szCs w:val="26"/>
+          <w:lang w:val="en-US"/>
+        </w:rPr>
+        <w:t xml:space="preserve"> commit -m “Cloud Co</w:t>
+      </w:r>
+      <w:r>
+        <w:rPr>
+          <w:bCs/>
+          <w:color w:val="000000" w:themeColor="text1"/>
+          <w:sz w:val="26"/>
+          <w:szCs w:val="26"/>
+          <w:lang w:val="en-US"/>
+        </w:rPr>
+        <w:t xml:space="preserve">mputing Exam V1.0: </w:t>
+      </w:r>
+      <w:r>
+        <w:rPr>
+          <w:bCs/>
+          <w:color w:val="000000" w:themeColor="text1"/>
+          <w:sz w:val="26"/>
+          <w:szCs w:val="26"/>
+          <w:lang w:val="en-US"/>
+        </w:rPr>
+        <w:t>geolocations</w:t>
+      </w:r>
+      <w:r>
+        <w:rPr>
+          <w:bCs/>
+          <w:color w:val="000000" w:themeColor="text1"/>
+          <w:sz w:val="26"/>
+          <w:szCs w:val="26"/>
+          <w:lang w:val="en-US"/>
+        </w:rPr>
+        <w:t>”</w:t>
+      </w:r>
+    </w:p>
+    <w:p>
+      <w:pPr>
+        <w:pStyle w:val="Prrafodelista"/>
+        <w:widowControl/>
+        <w:numPr>
+          <w:ilvl w:val="1"/>
+          <w:numId w:val="33"/>
+        </w:numPr>
+        <w:autoSpaceDE/>
+        <w:autoSpaceDN/>
+        <w:spacing w:after="160" w:line="259" w:lineRule="auto"/>
+        <w:contextualSpacing/>
+        <w:rPr>
+          <w:bCs/>
+          <w:color w:val="000000" w:themeColor="text1"/>
+          <w:sz w:val="26"/>
+          <w:szCs w:val="26"/>
+        </w:rPr>
+      </w:pPr>
+      <w:r>
+        <w:rPr>
+          <w:bCs/>
+          <w:color w:val="000000" w:themeColor="text1"/>
+          <w:sz w:val="26"/>
+          <w:szCs w:val="26"/>
+        </w:rPr>
+        <w:t xml:space="preserve">$ </w:t>
+      </w:r>
+      <w:proofErr w:type="spellStart"/>
+      <w:r>
+        <w:rPr>
+          <w:bCs/>
+          <w:color w:val="000000" w:themeColor="text1"/>
+          <w:sz w:val="26"/>
+          <w:szCs w:val="26"/>
+        </w:rPr>
+        <w:t>git</w:t>
+      </w:r>
+      <w:proofErr w:type="spellEnd"/>
+      <w:r>
+        <w:rPr>
+          <w:bCs/>
+          <w:color w:val="000000" w:themeColor="text1"/>
+          <w:sz w:val="26"/>
+          <w:szCs w:val="26"/>
+        </w:rPr>
+        <w:t xml:space="preserve"> </w:t>
+      </w:r>
+      <w:proofErr w:type="spellStart"/>
+      <w:r>
+        <w:rPr>
+          <w:bCs/>
+          <w:color w:val="000000" w:themeColor="text1"/>
+          <w:sz w:val="26"/>
+          <w:szCs w:val="26"/>
+        </w:rPr>
+        <w:t>push</w:t>
+      </w:r>
+      <w:proofErr w:type="spellEnd"/>
+    </w:p>
+    <w:p>
+      <w:pPr>
+        <w:pStyle w:val="Prrafodelista"/>
+        <w:widowControl/>
+        <w:numPr>
+          <w:ilvl w:val="2"/>
+          <w:numId w:val="33"/>
+        </w:numPr>
+        <w:autoSpaceDE/>
+        <w:autoSpaceDN/>
+        <w:spacing w:after="160" w:line="259" w:lineRule="auto"/>
+        <w:contextualSpacing/>
+        <w:rPr>
+          <w:bCs/>
+          <w:color w:val="000000" w:themeColor="text1"/>
+          <w:sz w:val="26"/>
+          <w:szCs w:val="26"/>
+        </w:rPr>
+      </w:pPr>
+      <w:r>
+        <w:rPr>
+          <w:bCs/>
+          <w:color w:val="000000" w:themeColor="text1"/>
+          <w:sz w:val="26"/>
+          <w:szCs w:val="26"/>
+        </w:rPr>
+        <w:t xml:space="preserve">Si alguien ya ejecutó su </w:t>
+      </w:r>
+      <w:proofErr w:type="spellStart"/>
+      <w:r>
+        <w:rPr>
+          <w:bCs/>
+          <w:color w:val="000000" w:themeColor="text1"/>
+          <w:sz w:val="26"/>
+          <w:szCs w:val="26"/>
+        </w:rPr>
+        <w:t>commit</w:t>
+      </w:r>
+      <w:proofErr w:type="spellEnd"/>
+      <w:r>
+        <w:rPr>
+          <w:bCs/>
+          <w:color w:val="000000" w:themeColor="text1"/>
+          <w:sz w:val="26"/>
+          <w:szCs w:val="26"/>
+        </w:rPr>
+        <w:t xml:space="preserve"> primero, recuerde que debe hacer un </w:t>
+      </w:r>
+      <w:proofErr w:type="spellStart"/>
+      <w:r>
+        <w:rPr>
+          <w:bCs/>
+          <w:color w:val="000000" w:themeColor="text1"/>
+          <w:sz w:val="26"/>
+          <w:szCs w:val="26"/>
+        </w:rPr>
+        <w:t>pull</w:t>
+      </w:r>
+      <w:proofErr w:type="spellEnd"/>
+      <w:r>
+        <w:rPr>
+          <w:bCs/>
+          <w:color w:val="000000" w:themeColor="text1"/>
+          <w:sz w:val="26"/>
+          <w:szCs w:val="26"/>
+        </w:rPr>
+        <w:t xml:space="preserve"> y luego repetir los comandos anteriores hasta lograr su objetivo.</w:t>
+      </w:r>
+    </w:p>
+    <w:p>
+      <w:pPr>
+        <w:pStyle w:val="Prrafodelista"/>
         <w:widowControl/>
         <w:autoSpaceDE/>
         <w:autoSpaceDN/>
         <w:spacing w:after="160" w:line="259" w:lineRule="auto"/>
+        <w:ind w:left="360" w:firstLine="0"/>
         <w:contextualSpacing/>
         <w:rPr>
           <w:bCs/>
@@ -11252,10 +11614,12 @@
     </w:p>
     <w:p>
       <w:pPr>
+        <w:pStyle w:val="Prrafodelista"/>
         <w:widowControl/>
         <w:autoSpaceDE/>
         <w:autoSpaceDN/>
         <w:spacing w:after="160" w:line="259" w:lineRule="auto"/>
+        <w:ind w:left="360" w:firstLine="0"/>
         <w:contextualSpacing/>
         <w:rPr>
           <w:bCs/>
@@ -11264,6 +11628,267 @@
           <w:szCs w:val="26"/>
         </w:rPr>
       </w:pPr>
+      <w:r>
+        <w:rPr>
+          <w:noProof/>
+          <w:lang w:val="es-EC" w:eastAsia="es-EC"/>
+        </w:rPr>
+        <w:drawing>
+          <wp:inline distT="0" distB="0" distL="0" distR="0" wp14:anchorId="5170162B" wp14:editId="53D41FCA">
+            <wp:extent cx="5110341" cy="1925392"/>
+            <wp:effectExtent l="0" t="0" r="0" b="0"/>
+            <wp:docPr id="35" name="Imagen 35"/>
+            <wp:cNvGraphicFramePr>
+              <a:graphicFrameLocks xmlns:a="http://schemas.openxmlformats.org/drawingml/2006/main" noChangeAspect="1"/>
+            </wp:cNvGraphicFramePr>
+            <a:graphic xmlns:a="http://schemas.openxmlformats.org/drawingml/2006/main">
+              <a:graphicData uri="http://schemas.openxmlformats.org/drawingml/2006/picture">
+                <pic:pic xmlns:pic="http://schemas.openxmlformats.org/drawingml/2006/picture">
+                  <pic:nvPicPr>
+                    <pic:cNvPr id="1" name=""/>
+                    <pic:cNvPicPr/>
+                  </pic:nvPicPr>
+                  <pic:blipFill>
+                    <a:blip r:embed="rId52"/>
+                    <a:stretch>
+                      <a:fillRect/>
+                    </a:stretch>
+                  </pic:blipFill>
+                  <pic:spPr>
+                    <a:xfrm>
+                      <a:off x="0" y="0"/>
+                      <a:ext cx="5117020" cy="1927908"/>
+                    </a:xfrm>
+                    <a:prstGeom prst="rect">
+                      <a:avLst/>
+                    </a:prstGeom>
+                  </pic:spPr>
+                </pic:pic>
+              </a:graphicData>
+            </a:graphic>
+          </wp:inline>
+        </w:drawing>
+      </w:r>
+    </w:p>
+    <w:p>
+      <w:pPr>
+        <w:pStyle w:val="Prrafodelista"/>
+        <w:widowControl/>
+        <w:autoSpaceDE/>
+        <w:autoSpaceDN/>
+        <w:spacing w:after="160" w:line="259" w:lineRule="auto"/>
+        <w:ind w:left="360" w:firstLine="0"/>
+        <w:contextualSpacing/>
+        <w:rPr>
+          <w:bCs/>
+          <w:color w:val="000000" w:themeColor="text1"/>
+          <w:sz w:val="26"/>
+          <w:szCs w:val="26"/>
+        </w:rPr>
+      </w:pPr>
+    </w:p>
+    <w:p>
+      <w:pPr>
+        <w:pStyle w:val="Prrafodelista"/>
+        <w:widowControl/>
+        <w:numPr>
+          <w:ilvl w:val="0"/>
+          <w:numId w:val="26"/>
+        </w:numPr>
+        <w:autoSpaceDE/>
+        <w:autoSpaceDN/>
+        <w:spacing w:after="160" w:line="259" w:lineRule="auto"/>
+        <w:contextualSpacing/>
+        <w:rPr>
+          <w:bCs/>
+          <w:color w:val="000000" w:themeColor="text1"/>
+          <w:sz w:val="26"/>
+          <w:szCs w:val="26"/>
+        </w:rPr>
+      </w:pPr>
+      <w:r>
+        <w:rPr>
+          <w:bCs/>
+          <w:color w:val="000000" w:themeColor="text1"/>
+          <w:sz w:val="26"/>
+          <w:szCs w:val="26"/>
+        </w:rPr>
+        <w:t xml:space="preserve">Compruebe que su examen ha sido subido a la Nube, observando el directorio en el repositorio del curso en la carpeta correspondiente desde un navegador de internet (Chrome, </w:t>
+      </w:r>
+      <w:proofErr w:type="spellStart"/>
+      <w:r>
+        <w:rPr>
+          <w:bCs/>
+          <w:color w:val="000000" w:themeColor="text1"/>
+          <w:sz w:val="26"/>
+          <w:szCs w:val="26"/>
+        </w:rPr>
+        <w:t>Edge</w:t>
+      </w:r>
+      <w:proofErr w:type="spellEnd"/>
+      <w:r>
+        <w:rPr>
+          <w:bCs/>
+          <w:color w:val="000000" w:themeColor="text1"/>
+          <w:sz w:val="26"/>
+          <w:szCs w:val="26"/>
+        </w:rPr>
+        <w:t xml:space="preserve">, Safari, …), debe estar al interior de la carpeta </w:t>
+      </w:r>
+      <w:proofErr w:type="spellStart"/>
+      <w:r>
+        <w:rPr>
+          <w:bCs/>
+          <w:color w:val="000000" w:themeColor="text1"/>
+          <w:sz w:val="26"/>
+          <w:szCs w:val="26"/>
+        </w:rPr>
+        <w:t>exams</w:t>
+      </w:r>
+      <w:proofErr w:type="spellEnd"/>
+      <w:r>
+        <w:rPr>
+          <w:bCs/>
+          <w:color w:val="000000" w:themeColor="text1"/>
+          <w:sz w:val="26"/>
+          <w:szCs w:val="26"/>
+        </w:rPr>
+        <w:t xml:space="preserve">, en un directorio creado con su apellido, al interior del mismo deben haber dos archivos: </w:t>
+      </w:r>
+      <w:proofErr w:type="spellStart"/>
+      <w:proofErr w:type="gramStart"/>
+      <w:r>
+        <w:rPr>
+          <w:bCs/>
+          <w:i/>
+          <w:iCs/>
+          <w:color w:val="000000" w:themeColor="text1"/>
+          <w:sz w:val="26"/>
+          <w:szCs w:val="26"/>
+        </w:rPr>
+        <w:t>apellido.</w:t>
+      </w:r>
+      <w:r>
+        <w:rPr>
+          <w:bCs/>
+          <w:i/>
+          <w:iCs/>
+          <w:color w:val="000000" w:themeColor="text1"/>
+          <w:sz w:val="26"/>
+          <w:szCs w:val="26"/>
+        </w:rPr>
+        <w:t>geolocations</w:t>
+      </w:r>
+      <w:proofErr w:type="gramEnd"/>
+      <w:r>
+        <w:rPr>
+          <w:bCs/>
+          <w:i/>
+          <w:iCs/>
+          <w:color w:val="000000" w:themeColor="text1"/>
+          <w:sz w:val="26"/>
+          <w:szCs w:val="26"/>
+        </w:rPr>
+        <w:t>.json</w:t>
+      </w:r>
+      <w:proofErr w:type="spellEnd"/>
+      <w:r>
+        <w:rPr>
+          <w:bCs/>
+          <w:color w:val="000000" w:themeColor="text1"/>
+          <w:sz w:val="26"/>
+          <w:szCs w:val="26"/>
+        </w:rPr>
+        <w:t xml:space="preserve"> y </w:t>
+      </w:r>
+      <w:r>
+        <w:rPr>
+          <w:bCs/>
+          <w:i/>
+          <w:iCs/>
+          <w:color w:val="000000" w:themeColor="text1"/>
+          <w:sz w:val="26"/>
+          <w:szCs w:val="26"/>
+        </w:rPr>
+        <w:t>apellido.MongoDB.jpg</w:t>
+      </w:r>
+    </w:p>
+    <w:p>
+      <w:pPr>
+        <w:pStyle w:val="Prrafodelista"/>
+        <w:widowControl/>
+        <w:autoSpaceDE/>
+        <w:autoSpaceDN/>
+        <w:spacing w:after="160" w:line="259" w:lineRule="auto"/>
+        <w:ind w:left="360" w:firstLine="0"/>
+        <w:contextualSpacing/>
+        <w:rPr>
+          <w:bCs/>
+          <w:color w:val="000000" w:themeColor="text1"/>
+          <w:sz w:val="26"/>
+          <w:szCs w:val="26"/>
+        </w:rPr>
+      </w:pPr>
+    </w:p>
+    <w:p>
+      <w:pPr>
+        <w:pStyle w:val="Prrafodelista"/>
+        <w:widowControl/>
+        <w:autoSpaceDE/>
+        <w:autoSpaceDN/>
+        <w:spacing w:after="160" w:line="259" w:lineRule="auto"/>
+        <w:ind w:left="360" w:firstLine="0"/>
+        <w:contextualSpacing/>
+        <w:jc w:val="center"/>
+        <w:rPr>
+          <w:bCs/>
+          <w:color w:val="000000" w:themeColor="text1"/>
+          <w:sz w:val="26"/>
+          <w:szCs w:val="26"/>
+        </w:rPr>
+      </w:pPr>
+      <w:r>
+        <w:rPr>
+          <w:noProof/>
+          <w:lang w:val="es-EC" w:eastAsia="es-EC"/>
+        </w:rPr>
+        <w:lastRenderedPageBreak/>
+        <w:drawing>
+          <wp:inline distT="0" distB="0" distL="0" distR="0" wp14:anchorId="501452C6" wp14:editId="34529ADE">
+            <wp:extent cx="4836017" cy="1969323"/>
+            <wp:effectExtent l="0" t="0" r="3175" b="0"/>
+            <wp:docPr id="36" name="Imagen 36"/>
+            <wp:cNvGraphicFramePr>
+              <a:graphicFrameLocks xmlns:a="http://schemas.openxmlformats.org/drawingml/2006/main" noChangeAspect="1"/>
+            </wp:cNvGraphicFramePr>
+            <a:graphic xmlns:a="http://schemas.openxmlformats.org/drawingml/2006/main">
+              <a:graphicData uri="http://schemas.openxmlformats.org/drawingml/2006/picture">
+                <pic:pic xmlns:pic="http://schemas.openxmlformats.org/drawingml/2006/picture">
+                  <pic:nvPicPr>
+                    <pic:cNvPr id="1" name=""/>
+                    <pic:cNvPicPr/>
+                  </pic:nvPicPr>
+                  <pic:blipFill>
+                    <a:blip r:embed="rId53"/>
+                    <a:stretch>
+                      <a:fillRect/>
+                    </a:stretch>
+                  </pic:blipFill>
+                  <pic:spPr>
+                    <a:xfrm>
+                      <a:off x="0" y="0"/>
+                      <a:ext cx="4841140" cy="1971409"/>
+                    </a:xfrm>
+                    <a:prstGeom prst="rect">
+                      <a:avLst/>
+                    </a:prstGeom>
+                  </pic:spPr>
+                </pic:pic>
+              </a:graphicData>
+            </a:graphic>
+          </wp:inline>
+        </w:drawing>
+      </w:r>
     </w:p>
     <w:p>
       <w:pPr>
@@ -11350,9 +11975,8 @@
           <w:sz w:val="24"/>
           <w:szCs w:val="24"/>
         </w:rPr>
-        <w:t xml:space="preserve">este trabajo de examen se utilizaron herramientas de Big Data y Analítica de datos, como </w:t>
-      </w:r>
-      <w:proofErr w:type="spellStart"/>
+        <w:t xml:space="preserve">este trabajo de examen se utilizaron herramientas </w:t>
+      </w:r>
       <w:r>
         <w:rPr>
           <w:rFonts w:ascii="Times New Roman" w:hAnsi="Times New Roman" w:cs="Times New Roman"/>
@@ -11361,9 +11985,9 @@
           <w:sz w:val="24"/>
           <w:szCs w:val="24"/>
         </w:rPr>
-        <w:t>Power</w:t>
-      </w:r>
-      <w:proofErr w:type="spellEnd"/>
+        <w:t xml:space="preserve">de Base de datos no Relacionada </w:t>
+      </w:r>
+      <w:proofErr w:type="spellStart"/>
       <w:r>
         <w:rPr>
           <w:rFonts w:ascii="Times New Roman" w:hAnsi="Times New Roman" w:cs="Times New Roman"/>
@@ -11372,9 +11996,9 @@
           <w:sz w:val="24"/>
           <w:szCs w:val="24"/>
         </w:rPr>
-        <w:t xml:space="preserve"> BI, </w:t>
-      </w:r>
-      <w:proofErr w:type="spellStart"/>
+        <w:t>MongoDB</w:t>
+      </w:r>
+      <w:proofErr w:type="spellEnd"/>
       <w:r>
         <w:rPr>
           <w:rFonts w:ascii="Times New Roman" w:hAnsi="Times New Roman" w:cs="Times New Roman"/>
@@ -11383,9 +12007,9 @@
           <w:sz w:val="24"/>
           <w:szCs w:val="24"/>
         </w:rPr>
-        <w:t>Talend</w:t>
-      </w:r>
-      <w:proofErr w:type="spellEnd"/>
+        <w:t xml:space="preserve"> y se utilizó como cliente para acceder a esta BDD </w:t>
+      </w:r>
+      <w:proofErr w:type="spellStart"/>
       <w:r>
         <w:rPr>
           <w:rFonts w:ascii="Times New Roman" w:hAnsi="Times New Roman" w:cs="Times New Roman"/>
@@ -11394,8 +12018,9 @@
           <w:sz w:val="24"/>
           <w:szCs w:val="24"/>
         </w:rPr>
-        <w:t xml:space="preserve"> Open S</w:t>
-      </w:r>
+        <w:t>MongoDB</w:t>
+      </w:r>
+      <w:proofErr w:type="spellEnd"/>
       <w:r>
         <w:rPr>
           <w:rFonts w:ascii="Times New Roman" w:hAnsi="Times New Roman" w:cs="Times New Roman"/>
@@ -11404,7 +12029,29 @@
           <w:sz w:val="24"/>
           <w:szCs w:val="24"/>
         </w:rPr>
-        <w:t xml:space="preserve">tudio. </w:t>
+        <w:t xml:space="preserve"> </w:t>
+      </w:r>
+      <w:proofErr w:type="spellStart"/>
+      <w:r>
+        <w:rPr>
+          <w:rFonts w:ascii="Times New Roman" w:hAnsi="Times New Roman" w:cs="Times New Roman"/>
+          <w:bCs/>
+          <w:color w:val="000000" w:themeColor="text1"/>
+          <w:sz w:val="24"/>
+          <w:szCs w:val="24"/>
+        </w:rPr>
+        <w:t>Compass</w:t>
+      </w:r>
+      <w:proofErr w:type="spellEnd"/>
+      <w:r>
+        <w:rPr>
+          <w:rFonts w:ascii="Times New Roman" w:hAnsi="Times New Roman" w:cs="Times New Roman"/>
+          <w:bCs/>
+          <w:color w:val="000000" w:themeColor="text1"/>
+          <w:sz w:val="24"/>
+          <w:szCs w:val="24"/>
+        </w:rPr>
+        <w:t>.</w:t>
       </w:r>
     </w:p>
     <w:p>
@@ -11429,37 +12076,7 @@
           <w:sz w:val="24"/>
           <w:szCs w:val="24"/>
         </w:rPr>
-        <w:t xml:space="preserve">Teniendo como trabajo cargar datos desde un archivo Excel y procesarlo a una Base de Datos y luego con estos datos cargados generar un informe gerencial que indica métricas en </w:t>
-      </w:r>
-      <w:r>
-        <w:rPr>
-          <w:rFonts w:ascii="Times New Roman" w:hAnsi="Times New Roman" w:cs="Times New Roman"/>
-          <w:bCs/>
-          <w:color w:val="000000" w:themeColor="text1"/>
-          <w:sz w:val="24"/>
-          <w:szCs w:val="24"/>
-        </w:rPr>
-        <w:t>líne</w:t>
-      </w:r>
-      <w:r>
-        <w:rPr>
-          <w:rFonts w:ascii="Times New Roman" w:hAnsi="Times New Roman" w:cs="Times New Roman"/>
-          <w:bCs/>
-          <w:color w:val="000000" w:themeColor="text1"/>
-          <w:sz w:val="24"/>
-          <w:szCs w:val="24"/>
-        </w:rPr>
-        <w:t>a</w:t>
-      </w:r>
-      <w:r>
-        <w:rPr>
-          <w:rFonts w:ascii="Times New Roman" w:hAnsi="Times New Roman" w:cs="Times New Roman"/>
-          <w:bCs/>
-          <w:color w:val="000000" w:themeColor="text1"/>
-          <w:sz w:val="24"/>
-          <w:szCs w:val="24"/>
-        </w:rPr>
-        <w:t xml:space="preserve"> de tiempo, precios, marcas y tablas de valores.</w:t>
+        <w:t>Adicionalmente utilizamos GitHub como repositorio de Fuentes, todo en servidores de la NUBE.</w:t>
       </w:r>
     </w:p>
     <w:p>
@@ -11484,8 +12101,91 @@
           <w:sz w:val="24"/>
           <w:szCs w:val="24"/>
         </w:rPr>
-        <w:t>Teniendo como resultado que producto es el más vendido, en que fechas se mueven más productos, cual es la marca que más se vende y en qué días y en que tiendas.</w:t>
-      </w:r>
+        <w:t>En este curso se aprendió</w:t>
+      </w:r>
+      <w:bookmarkStart w:id="0" w:name="_GoBack"/>
+      <w:bookmarkEnd w:id="0"/>
+      <w:r>
+        <w:rPr>
+          <w:rFonts w:ascii="Times New Roman" w:hAnsi="Times New Roman" w:cs="Times New Roman"/>
+          <w:bCs/>
+          <w:color w:val="000000" w:themeColor="text1"/>
+          <w:sz w:val="24"/>
+          <w:szCs w:val="24"/>
+        </w:rPr>
+        <w:t xml:space="preserve"> a trabajar con Servidores en la Nube </w:t>
+      </w:r>
+      <w:proofErr w:type="spellStart"/>
+      <w:r>
+        <w:rPr>
+          <w:rFonts w:ascii="Times New Roman" w:hAnsi="Times New Roman" w:cs="Times New Roman"/>
+          <w:bCs/>
+          <w:color w:val="000000" w:themeColor="text1"/>
+          <w:sz w:val="24"/>
+          <w:szCs w:val="24"/>
+        </w:rPr>
+        <w:t>IaaS</w:t>
+      </w:r>
+      <w:proofErr w:type="spellEnd"/>
+      <w:r>
+        <w:rPr>
+          <w:rFonts w:ascii="Times New Roman" w:hAnsi="Times New Roman" w:cs="Times New Roman"/>
+          <w:bCs/>
+          <w:color w:val="000000" w:themeColor="text1"/>
+          <w:sz w:val="24"/>
+          <w:szCs w:val="24"/>
+        </w:rPr>
+        <w:t xml:space="preserve">, SaaS, </w:t>
+      </w:r>
+      <w:proofErr w:type="spellStart"/>
+      <w:r>
+        <w:rPr>
+          <w:rFonts w:ascii="Times New Roman" w:hAnsi="Times New Roman" w:cs="Times New Roman"/>
+          <w:bCs/>
+          <w:color w:val="000000" w:themeColor="text1"/>
+          <w:sz w:val="24"/>
+          <w:szCs w:val="24"/>
+        </w:rPr>
+        <w:t>Paas</w:t>
+      </w:r>
+      <w:proofErr w:type="spellEnd"/>
+      <w:r>
+        <w:rPr>
+          <w:rFonts w:ascii="Times New Roman" w:hAnsi="Times New Roman" w:cs="Times New Roman"/>
+          <w:bCs/>
+          <w:color w:val="000000" w:themeColor="text1"/>
+          <w:sz w:val="24"/>
+          <w:szCs w:val="24"/>
+        </w:rPr>
+        <w:t xml:space="preserve"> </w:t>
+      </w:r>
+      <w:proofErr w:type="spellStart"/>
+      <w:r>
+        <w:rPr>
+          <w:rFonts w:ascii="Times New Roman" w:hAnsi="Times New Roman" w:cs="Times New Roman"/>
+          <w:bCs/>
+          <w:color w:val="000000" w:themeColor="text1"/>
+          <w:sz w:val="24"/>
+          <w:szCs w:val="24"/>
+        </w:rPr>
+        <w:t>DBaaS</w:t>
+      </w:r>
+      <w:proofErr w:type="spellEnd"/>
+    </w:p>
+    <w:p>
+      <w:pPr>
+        <w:tabs>
+          <w:tab w:val="left" w:pos="2070"/>
+        </w:tabs>
+        <w:spacing w:line="360" w:lineRule="auto"/>
+        <w:rPr>
+          <w:rFonts w:ascii="Times New Roman" w:hAnsi="Times New Roman" w:cs="Times New Roman"/>
+          <w:bCs/>
+          <w:color w:val="000000" w:themeColor="text1"/>
+          <w:sz w:val="24"/>
+          <w:szCs w:val="24"/>
+        </w:rPr>
+      </w:pPr>
     </w:p>
     <w:p>
       <w:pPr>
@@ -11584,7 +12284,7 @@
         <w:noProof/>
         <w:color w:val="4F81BD" w:themeColor="accent1"/>
       </w:rPr>
-      <w:t>11</w:t>
+      <w:t>12</w:t>
     </w:r>
     <w:r>
       <w:rPr>
@@ -11960,7 +12660,7 @@
   <w:abstractNum w:abstractNumId="3" w15:restartNumberingAfterBreak="0">
     <w:nsid w:val="064F25FE"/>
     <w:multiLevelType w:val="hybridMultilevel"/>
-    <w:tmpl w:val="0FD25914"/>
+    <w:tmpl w:val="2EB8917A"/>
     <w:lvl w:ilvl="0" w:tplc="241C8D10">
       <w:start w:val="1"/>
       <w:numFmt w:val="decimal"/>
@@ -12047,6 +12747,95 @@
     </w:lvl>
   </w:abstractNum>
   <w:abstractNum w:abstractNumId="4" w15:restartNumberingAfterBreak="0">
+    <w:nsid w:val="0655114E"/>
+    <w:multiLevelType w:val="hybridMultilevel"/>
+    <w:tmpl w:val="387EB96E"/>
+    <w:lvl w:ilvl="0" w:tplc="241C8D10">
+      <w:start w:val="1"/>
+      <w:numFmt w:val="decimal"/>
+      <w:lvlText w:val="%1.)"/>
+      <w:lvlJc w:val="left"/>
+      <w:pPr>
+        <w:ind w:left="360" w:hanging="360"/>
+      </w:pPr>
+      <w:rPr>
+        <w:rFonts w:hint="default"/>
+      </w:rPr>
+    </w:lvl>
+    <w:lvl w:ilvl="1" w:tplc="080A0019">
+      <w:start w:val="1"/>
+      <w:numFmt w:val="lowerLetter"/>
+      <w:lvlText w:val="%2."/>
+      <w:lvlJc w:val="left"/>
+      <w:pPr>
+        <w:ind w:left="1080" w:hanging="360"/>
+      </w:pPr>
+    </w:lvl>
+    <w:lvl w:ilvl="2" w:tplc="080A001B">
+      <w:start w:val="1"/>
+      <w:numFmt w:val="lowerRoman"/>
+      <w:lvlText w:val="%3."/>
+      <w:lvlJc w:val="right"/>
+      <w:pPr>
+        <w:ind w:left="1800" w:hanging="180"/>
+      </w:pPr>
+    </w:lvl>
+    <w:lvl w:ilvl="3" w:tplc="080A000F" w:tentative="1">
+      <w:start w:val="1"/>
+      <w:numFmt w:val="decimal"/>
+      <w:lvlText w:val="%4."/>
+      <w:lvlJc w:val="left"/>
+      <w:pPr>
+        <w:ind w:left="2520" w:hanging="360"/>
+      </w:pPr>
+    </w:lvl>
+    <w:lvl w:ilvl="4" w:tplc="080A0019" w:tentative="1">
+      <w:start w:val="1"/>
+      <w:numFmt w:val="lowerLetter"/>
+      <w:lvlText w:val="%5."/>
+      <w:lvlJc w:val="left"/>
+      <w:pPr>
+        <w:ind w:left="3240" w:hanging="360"/>
+      </w:pPr>
+    </w:lvl>
+    <w:lvl w:ilvl="5" w:tplc="080A001B" w:tentative="1">
+      <w:start w:val="1"/>
+      <w:numFmt w:val="lowerRoman"/>
+      <w:lvlText w:val="%6."/>
+      <w:lvlJc w:val="right"/>
+      <w:pPr>
+        <w:ind w:left="3960" w:hanging="180"/>
+      </w:pPr>
+    </w:lvl>
+    <w:lvl w:ilvl="6" w:tplc="080A000F" w:tentative="1">
+      <w:start w:val="1"/>
+      <w:numFmt w:val="decimal"/>
+      <w:lvlText w:val="%7."/>
+      <w:lvlJc w:val="left"/>
+      <w:pPr>
+        <w:ind w:left="4680" w:hanging="360"/>
+      </w:pPr>
+    </w:lvl>
+    <w:lvl w:ilvl="7" w:tplc="080A0019" w:tentative="1">
+      <w:start w:val="1"/>
+      <w:numFmt w:val="lowerLetter"/>
+      <w:lvlText w:val="%8."/>
+      <w:lvlJc w:val="left"/>
+      <w:pPr>
+        <w:ind w:left="5400" w:hanging="360"/>
+      </w:pPr>
+    </w:lvl>
+    <w:lvl w:ilvl="8" w:tplc="080A001B" w:tentative="1">
+      <w:start w:val="1"/>
+      <w:numFmt w:val="lowerRoman"/>
+      <w:lvlText w:val="%9."/>
+      <w:lvlJc w:val="right"/>
+      <w:pPr>
+        <w:ind w:left="6120" w:hanging="180"/>
+      </w:pPr>
+    </w:lvl>
+  </w:abstractNum>
+  <w:abstractNum w:abstractNumId="5" w15:restartNumberingAfterBreak="0">
     <w:nsid w:val="0BCC5236"/>
     <w:multiLevelType w:val="multilevel"/>
     <w:tmpl w:val="54D6FC7C"/>
@@ -12159,7 +12948,7 @@
       </w:rPr>
     </w:lvl>
   </w:abstractNum>
-  <w:abstractNum w:abstractNumId="5" w15:restartNumberingAfterBreak="0">
+  <w:abstractNum w:abstractNumId="6" w15:restartNumberingAfterBreak="0">
     <w:nsid w:val="0CFF49D5"/>
     <w:multiLevelType w:val="hybridMultilevel"/>
     <w:tmpl w:val="6882CE14"/>
@@ -12272,7 +13061,7 @@
       </w:rPr>
     </w:lvl>
   </w:abstractNum>
-  <w:abstractNum w:abstractNumId="6" w15:restartNumberingAfterBreak="0">
+  <w:abstractNum w:abstractNumId="7" w15:restartNumberingAfterBreak="0">
     <w:nsid w:val="0F155C23"/>
     <w:multiLevelType w:val="hybridMultilevel"/>
     <w:tmpl w:val="387EB96E"/>
@@ -12361,7 +13150,7 @@
       </w:pPr>
     </w:lvl>
   </w:abstractNum>
-  <w:abstractNum w:abstractNumId="7" w15:restartNumberingAfterBreak="0">
+  <w:abstractNum w:abstractNumId="8" w15:restartNumberingAfterBreak="0">
     <w:nsid w:val="15CD0225"/>
     <w:multiLevelType w:val="hybridMultilevel"/>
     <w:tmpl w:val="006EBCCA"/>
@@ -12474,7 +13263,7 @@
       </w:rPr>
     </w:lvl>
   </w:abstractNum>
-  <w:abstractNum w:abstractNumId="8" w15:restartNumberingAfterBreak="0">
+  <w:abstractNum w:abstractNumId="9" w15:restartNumberingAfterBreak="0">
     <w:nsid w:val="178B5F9B"/>
     <w:multiLevelType w:val="multilevel"/>
     <w:tmpl w:val="0EECF8B0"/>
@@ -12623,7 +13412,7 @@
       </w:rPr>
     </w:lvl>
   </w:abstractNum>
-  <w:abstractNum w:abstractNumId="9" w15:restartNumberingAfterBreak="0">
+  <w:abstractNum w:abstractNumId="10" w15:restartNumberingAfterBreak="0">
     <w:nsid w:val="20824100"/>
     <w:multiLevelType w:val="hybridMultilevel"/>
     <w:tmpl w:val="DEE44B16"/>
@@ -12736,7 +13525,7 @@
       </w:rPr>
     </w:lvl>
   </w:abstractNum>
-  <w:abstractNum w:abstractNumId="10" w15:restartNumberingAfterBreak="0">
+  <w:abstractNum w:abstractNumId="11" w15:restartNumberingAfterBreak="0">
     <w:nsid w:val="217E1EBC"/>
     <w:multiLevelType w:val="hybridMultilevel"/>
     <w:tmpl w:val="8CE6EDAA"/>
@@ -12849,7 +13638,7 @@
       </w:rPr>
     </w:lvl>
   </w:abstractNum>
-  <w:abstractNum w:abstractNumId="11" w15:restartNumberingAfterBreak="0">
+  <w:abstractNum w:abstractNumId="12" w15:restartNumberingAfterBreak="0">
     <w:nsid w:val="29CE0055"/>
     <w:multiLevelType w:val="hybridMultilevel"/>
     <w:tmpl w:val="D19E2490"/>
@@ -12962,7 +13751,7 @@
       </w:rPr>
     </w:lvl>
   </w:abstractNum>
-  <w:abstractNum w:abstractNumId="12" w15:restartNumberingAfterBreak="0">
+  <w:abstractNum w:abstractNumId="13" w15:restartNumberingAfterBreak="0">
     <w:nsid w:val="31915194"/>
     <w:multiLevelType w:val="hybridMultilevel"/>
     <w:tmpl w:val="A12A5080"/>
@@ -13084,7 +13873,7 @@
       </w:rPr>
     </w:lvl>
   </w:abstractNum>
-  <w:abstractNum w:abstractNumId="13" w15:restartNumberingAfterBreak="0">
+  <w:abstractNum w:abstractNumId="14" w15:restartNumberingAfterBreak="0">
     <w:nsid w:val="38625384"/>
     <w:multiLevelType w:val="hybridMultilevel"/>
     <w:tmpl w:val="387EB96E"/>
@@ -13173,7 +13962,7 @@
       </w:pPr>
     </w:lvl>
   </w:abstractNum>
-  <w:abstractNum w:abstractNumId="14" w15:restartNumberingAfterBreak="0">
+  <w:abstractNum w:abstractNumId="15" w15:restartNumberingAfterBreak="0">
     <w:nsid w:val="3E725508"/>
     <w:multiLevelType w:val="hybridMultilevel"/>
     <w:tmpl w:val="C1E86044"/>
@@ -13286,7 +14075,7 @@
       </w:rPr>
     </w:lvl>
   </w:abstractNum>
-  <w:abstractNum w:abstractNumId="15" w15:restartNumberingAfterBreak="0">
+  <w:abstractNum w:abstractNumId="16" w15:restartNumberingAfterBreak="0">
     <w:nsid w:val="406D51BD"/>
     <w:multiLevelType w:val="hybridMultilevel"/>
     <w:tmpl w:val="21FADAFA"/>
@@ -13399,7 +14188,7 @@
       </w:rPr>
     </w:lvl>
   </w:abstractNum>
-  <w:abstractNum w:abstractNumId="16" w15:restartNumberingAfterBreak="0">
+  <w:abstractNum w:abstractNumId="17" w15:restartNumberingAfterBreak="0">
     <w:nsid w:val="42903F07"/>
     <w:multiLevelType w:val="hybridMultilevel"/>
     <w:tmpl w:val="387EB96E"/>
@@ -13488,7 +14277,7 @@
       </w:pPr>
     </w:lvl>
   </w:abstractNum>
-  <w:abstractNum w:abstractNumId="17" w15:restartNumberingAfterBreak="0">
+  <w:abstractNum w:abstractNumId="18" w15:restartNumberingAfterBreak="0">
     <w:nsid w:val="44A11B5C"/>
     <w:multiLevelType w:val="hybridMultilevel"/>
     <w:tmpl w:val="9FAAB5B6"/>
@@ -13601,7 +14390,7 @@
       </w:rPr>
     </w:lvl>
   </w:abstractNum>
-  <w:abstractNum w:abstractNumId="18" w15:restartNumberingAfterBreak="0">
+  <w:abstractNum w:abstractNumId="19" w15:restartNumberingAfterBreak="0">
     <w:nsid w:val="44C62F4A"/>
     <w:multiLevelType w:val="hybridMultilevel"/>
     <w:tmpl w:val="E0DE25BC"/>
@@ -13687,7 +14476,7 @@
       </w:pPr>
     </w:lvl>
   </w:abstractNum>
-  <w:abstractNum w:abstractNumId="19" w15:restartNumberingAfterBreak="0">
+  <w:abstractNum w:abstractNumId="20" w15:restartNumberingAfterBreak="0">
     <w:nsid w:val="48257AAD"/>
     <w:multiLevelType w:val="hybridMultilevel"/>
     <w:tmpl w:val="3C38AE3E"/>
@@ -13801,7 +14590,7 @@
       </w:rPr>
     </w:lvl>
   </w:abstractNum>
-  <w:abstractNum w:abstractNumId="20" w15:restartNumberingAfterBreak="0">
+  <w:abstractNum w:abstractNumId="21" w15:restartNumberingAfterBreak="0">
     <w:nsid w:val="4CFD4E47"/>
     <w:multiLevelType w:val="hybridMultilevel"/>
     <w:tmpl w:val="9CFA9246"/>
@@ -13914,7 +14703,7 @@
       </w:rPr>
     </w:lvl>
   </w:abstractNum>
-  <w:abstractNum w:abstractNumId="21" w15:restartNumberingAfterBreak="0">
+  <w:abstractNum w:abstractNumId="22" w15:restartNumberingAfterBreak="0">
     <w:nsid w:val="4D492692"/>
     <w:multiLevelType w:val="hybridMultilevel"/>
     <w:tmpl w:val="387EB96E"/>
@@ -14003,7 +14792,7 @@
       </w:pPr>
     </w:lvl>
   </w:abstractNum>
-  <w:abstractNum w:abstractNumId="22" w15:restartNumberingAfterBreak="0">
+  <w:abstractNum w:abstractNumId="23" w15:restartNumberingAfterBreak="0">
     <w:nsid w:val="5B9D5088"/>
     <w:multiLevelType w:val="hybridMultilevel"/>
     <w:tmpl w:val="78F49D44"/>
@@ -14117,7 +14906,7 @@
       </w:rPr>
     </w:lvl>
   </w:abstractNum>
-  <w:abstractNum w:abstractNumId="23" w15:restartNumberingAfterBreak="0">
+  <w:abstractNum w:abstractNumId="24" w15:restartNumberingAfterBreak="0">
     <w:nsid w:val="63E8148C"/>
     <w:multiLevelType w:val="hybridMultilevel"/>
     <w:tmpl w:val="CD9C8AEA"/>
@@ -14230,7 +15019,7 @@
       </w:rPr>
     </w:lvl>
   </w:abstractNum>
-  <w:abstractNum w:abstractNumId="24" w15:restartNumberingAfterBreak="0">
+  <w:abstractNum w:abstractNumId="25" w15:restartNumberingAfterBreak="0">
     <w:nsid w:val="67963BD1"/>
     <w:multiLevelType w:val="hybridMultilevel"/>
     <w:tmpl w:val="11B6C35A"/>
@@ -14347,7 +15136,7 @@
       </w:rPr>
     </w:lvl>
   </w:abstractNum>
-  <w:abstractNum w:abstractNumId="25" w15:restartNumberingAfterBreak="0">
+  <w:abstractNum w:abstractNumId="26" w15:restartNumberingAfterBreak="0">
     <w:nsid w:val="691E7FBF"/>
     <w:multiLevelType w:val="hybridMultilevel"/>
     <w:tmpl w:val="113EDC64"/>
@@ -14468,7 +15257,7 @@
       </w:rPr>
     </w:lvl>
   </w:abstractNum>
-  <w:abstractNum w:abstractNumId="26" w15:restartNumberingAfterBreak="0">
+  <w:abstractNum w:abstractNumId="27" w15:restartNumberingAfterBreak="0">
     <w:nsid w:val="698D1BD8"/>
     <w:multiLevelType w:val="hybridMultilevel"/>
     <w:tmpl w:val="E1A071A6"/>
@@ -14581,7 +15370,7 @@
       </w:rPr>
     </w:lvl>
   </w:abstractNum>
-  <w:abstractNum w:abstractNumId="27" w15:restartNumberingAfterBreak="0">
+  <w:abstractNum w:abstractNumId="28" w15:restartNumberingAfterBreak="0">
     <w:nsid w:val="700C40D7"/>
     <w:multiLevelType w:val="hybridMultilevel"/>
     <w:tmpl w:val="387EB96E"/>
@@ -14670,7 +15459,7 @@
       </w:pPr>
     </w:lvl>
   </w:abstractNum>
-  <w:abstractNum w:abstractNumId="28" w15:restartNumberingAfterBreak="0">
+  <w:abstractNum w:abstractNumId="29" w15:restartNumberingAfterBreak="0">
     <w:nsid w:val="72DB0FD8"/>
     <w:multiLevelType w:val="hybridMultilevel"/>
     <w:tmpl w:val="EAEAA372"/>
@@ -14783,7 +15572,7 @@
       </w:rPr>
     </w:lvl>
   </w:abstractNum>
-  <w:abstractNum w:abstractNumId="29" w15:restartNumberingAfterBreak="0">
+  <w:abstractNum w:abstractNumId="30" w15:restartNumberingAfterBreak="0">
     <w:nsid w:val="77C513A3"/>
     <w:multiLevelType w:val="hybridMultilevel"/>
     <w:tmpl w:val="339EA036"/>
@@ -14900,7 +15689,7 @@
       </w:rPr>
     </w:lvl>
   </w:abstractNum>
-  <w:abstractNum w:abstractNumId="30" w15:restartNumberingAfterBreak="0">
+  <w:abstractNum w:abstractNumId="31" w15:restartNumberingAfterBreak="0">
     <w:nsid w:val="7C8D7E43"/>
     <w:multiLevelType w:val="multilevel"/>
     <w:tmpl w:val="69BEF6BC"/>
@@ -15012,7 +15801,7 @@
       </w:rPr>
     </w:lvl>
   </w:abstractNum>
-  <w:abstractNum w:abstractNumId="31" w15:restartNumberingAfterBreak="0">
+  <w:abstractNum w:abstractNumId="32" w15:restartNumberingAfterBreak="0">
     <w:nsid w:val="7C910B62"/>
     <w:multiLevelType w:val="hybridMultilevel"/>
     <w:tmpl w:val="387EB96E"/>
@@ -15102,100 +15891,103 @@
     </w:lvl>
   </w:abstractNum>
   <w:num w:numId="1">
+    <w:abstractNumId w:val="20"/>
+  </w:num>
+  <w:num w:numId="2">
+    <w:abstractNumId w:val="13"/>
+  </w:num>
+  <w:num w:numId="3">
+    <w:abstractNumId w:val="26"/>
+  </w:num>
+  <w:num w:numId="4">
+    <w:abstractNumId w:val="30"/>
+  </w:num>
+  <w:num w:numId="5">
+    <w:abstractNumId w:val="25"/>
+  </w:num>
+  <w:num w:numId="6">
+    <w:abstractNumId w:val="23"/>
+  </w:num>
+  <w:num w:numId="7">
+    <w:abstractNumId w:val="15"/>
+  </w:num>
+  <w:num w:numId="8">
+    <w:abstractNumId w:val="21"/>
+  </w:num>
+  <w:num w:numId="9">
+    <w:abstractNumId w:val="8"/>
+  </w:num>
+  <w:num w:numId="10">
     <w:abstractNumId w:val="19"/>
   </w:num>
-  <w:num w:numId="2">
-    <w:abstractNumId w:val="12"/>
+  <w:num w:numId="11">
+    <w:abstractNumId w:val="16"/>
   </w:num>
-  <w:num w:numId="3">
-    <w:abstractNumId w:val="25"/>
+  <w:num w:numId="12">
+    <w:abstractNumId w:val="11"/>
   </w:num>
-  <w:num w:numId="4">
-    <w:abstractNumId w:val="29"/>
-  </w:num>
-  <w:num w:numId="5">
-    <w:abstractNumId w:val="24"/>
-  </w:num>
-  <w:num w:numId="6">
-    <w:abstractNumId w:val="22"/>
-  </w:num>
-  <w:num w:numId="7">
-    <w:abstractNumId w:val="14"/>
-  </w:num>
-  <w:num w:numId="8">
-    <w:abstractNumId w:val="20"/>
-  </w:num>
-  <w:num w:numId="9">
-    <w:abstractNumId w:val="7"/>
-  </w:num>
-  <w:num w:numId="10">
+  <w:num w:numId="13">
     <w:abstractNumId w:val="18"/>
   </w:num>
-  <w:num w:numId="11">
-    <w:abstractNumId w:val="15"/>
-  </w:num>
-  <w:num w:numId="12">
-    <w:abstractNumId w:val="10"/>
-  </w:num>
-  <w:num w:numId="13">
-    <w:abstractNumId w:val="17"/>
-  </w:num>
   <w:num w:numId="14">
-    <w:abstractNumId w:val="8"/>
+    <w:abstractNumId w:val="9"/>
   </w:num>
   <w:num w:numId="15">
     <w:abstractNumId w:val="2"/>
   </w:num>
   <w:num w:numId="16">
-    <w:abstractNumId w:val="26"/>
+    <w:abstractNumId w:val="27"/>
   </w:num>
   <w:num w:numId="17">
-    <w:abstractNumId w:val="28"/>
+    <w:abstractNumId w:val="29"/>
   </w:num>
   <w:num w:numId="18">
-    <w:abstractNumId w:val="11"/>
+    <w:abstractNumId w:val="12"/>
   </w:num>
   <w:num w:numId="19">
-    <w:abstractNumId w:val="23"/>
+    <w:abstractNumId w:val="24"/>
   </w:num>
   <w:num w:numId="20">
+    <w:abstractNumId w:val="6"/>
+  </w:num>
+  <w:num w:numId="21">
     <w:abstractNumId w:val="5"/>
   </w:num>
-  <w:num w:numId="21">
-    <w:abstractNumId w:val="4"/>
-  </w:num>
   <w:num w:numId="22">
-    <w:abstractNumId w:val="30"/>
+    <w:abstractNumId w:val="31"/>
   </w:num>
   <w:num w:numId="23">
     <w:abstractNumId w:val="1"/>
   </w:num>
   <w:num w:numId="24">
-    <w:abstractNumId w:val="9"/>
+    <w:abstractNumId w:val="10"/>
   </w:num>
   <w:num w:numId="25">
-    <w:abstractNumId w:val="13"/>
+    <w:abstractNumId w:val="14"/>
   </w:num>
   <w:num w:numId="26">
     <w:abstractNumId w:val="3"/>
   </w:num>
   <w:num w:numId="27">
-    <w:abstractNumId w:val="27"/>
+    <w:abstractNumId w:val="28"/>
   </w:num>
   <w:num w:numId="28">
-    <w:abstractNumId w:val="31"/>
+    <w:abstractNumId w:val="32"/>
   </w:num>
   <w:num w:numId="29">
-    <w:abstractNumId w:val="6"/>
+    <w:abstractNumId w:val="7"/>
   </w:num>
   <w:num w:numId="30">
-    <w:abstractNumId w:val="21"/>
+    <w:abstractNumId w:val="22"/>
   </w:num>
   <w:num w:numId="31">
-    <w:abstractNumId w:val="16"/>
+    <w:abstractNumId w:val="17"/>
   </w:num>
   <w:num w:numId="32">
     <w:abstractNumId w:val="0"/>
+  </w:num>
+  <w:num w:numId="33">
+    <w:abstractNumId w:val="4"/>
   </w:num>
 </w:numbering>
 </file>

</xml_diff>